<commit_message>
conexao bd e algumas atualizações
</commit_message>
<xml_diff>
--- a/exemplo.docx
+++ b/exemplo.docx
@@ -12,72 +12,86 @@
           <w:sz w:val="24"/>
           <w:szCs w:val="24"/>
         </w:rPr>
-        <w:t xml:space="preserve">Assunto: </w:t>
-      </w:r>
-    </w:p>
-    <w:p>
-      <w:pPr>
-        <w:spacing w:line="360" w:lineRule="auto"/>
-      </w:pPr>
-      <w:r>
-        <w:rPr>
-          <w:rFonts w:ascii="Arial" w:hAnsi="Arial" w:eastAsia="Arial" w:cs="Arial"/>
-          <w:sz w:val="24"/>
-          <w:szCs w:val="24"/>
-        </w:rPr>
-        <w:t xml:space="preserve">Solicitação de demanda: </w:t>
-      </w:r>
-    </w:p>
-    <w:p>
-      <w:pPr>
-        <w:spacing w:line="360" w:lineRule="auto"/>
-      </w:pPr>
-      <w:r>
-        <w:rPr>
-          <w:rFonts w:ascii="Arial" w:hAnsi="Arial" w:eastAsia="Arial" w:cs="Arial"/>
-          <w:sz w:val="24"/>
-          <w:szCs w:val="24"/>
-        </w:rPr>
-        <w:t xml:space="preserve">Contribuinte: </w:t>
-      </w:r>
-    </w:p>
-    <w:p>
-      <w:pPr>
-        <w:spacing w:line="360" w:lineRule="auto"/>
-      </w:pPr>
-      <w:r>
-        <w:rPr>
-          <w:rFonts w:ascii="Arial" w:hAnsi="Arial" w:eastAsia="Arial" w:cs="Arial"/>
-          <w:sz w:val="24"/>
-          <w:szCs w:val="24"/>
-        </w:rPr>
-        <w:t xml:space="preserve">Endereço do imóvel: </w:t>
-      </w:r>
-    </w:p>
-    <w:p>
-      <w:pPr>
-        <w:spacing w:line="360" w:lineRule="auto"/>
-      </w:pPr>
-      <w:r>
-        <w:rPr>
-          <w:rFonts w:ascii="Arial" w:hAnsi="Arial" w:eastAsia="Arial" w:cs="Arial"/>
-          <w:sz w:val="24"/>
-          <w:szCs w:val="24"/>
-        </w:rPr>
-        <w:t xml:space="preserve">Inscrição Imobiliária: </w:t>
-      </w:r>
-    </w:p>
-    <w:p>
-      <w:pPr>
-        <w:spacing w:line="360" w:lineRule="auto"/>
-      </w:pPr>
-      <w:r>
-        <w:rPr>
-          <w:rFonts w:ascii="Arial" w:hAnsi="Arial" w:eastAsia="Arial" w:cs="Arial"/>
-          <w:sz w:val="24"/>
-          <w:szCs w:val="24"/>
-        </w:rPr>
-        <w:t xml:space="preserve">Dados recebidos: </w:t>
+        <w:t xml:space="preserve">Assunto: Retificação de área		1ª análise</w:t>
+      </w:r>
+    </w:p>
+    <w:p>
+      <w:pPr>
+        <w:spacing w:line="360" w:lineRule="auto"/>
+      </w:pPr>
+      <w:r>
+        <w:rPr>
+          <w:rFonts w:ascii="Arial" w:hAnsi="Arial" w:eastAsia="Arial" w:cs="Arial"/>
+          <w:sz w:val="24"/>
+          <w:szCs w:val="24"/>
+        </w:rPr>
+        <w:t xml:space="preserve">Solicitação de demanda: Processo Físico</w:t>
+      </w:r>
+    </w:p>
+    <w:p>
+      <w:pPr>
+        <w:spacing w:line="360" w:lineRule="auto"/>
+      </w:pPr>
+      <w:r>
+        <w:rPr>
+          <w:rFonts w:ascii="Arial" w:hAnsi="Arial" w:eastAsia="Arial" w:cs="Arial"/>
+          <w:sz w:val="24"/>
+          <w:szCs w:val="24"/>
+        </w:rPr>
+        <w:t xml:space="preserve">Contribuinte: Carlos</w:t>
+      </w:r>
+    </w:p>
+    <w:p>
+      <w:pPr>
+        <w:spacing w:line="360" w:lineRule="auto"/>
+      </w:pPr>
+      <w:r>
+        <w:rPr>
+          <w:rFonts w:ascii="Arial" w:hAnsi="Arial" w:eastAsia="Arial" w:cs="Arial"/>
+          <w:sz w:val="24"/>
+          <w:szCs w:val="24"/>
+        </w:rPr>
+        <w:t xml:space="preserve">Inscrição Imobiliária: 123456789123456</w:t>
+      </w:r>
+    </w:p>
+    <w:p>
+      <w:pPr>
+        <w:spacing w:line="360" w:lineRule="auto"/>
+      </w:pPr>
+      <w:r>
+        <w:rPr>
+          <w:rFonts w:ascii="Arial" w:hAnsi="Arial" w:eastAsia="Arial" w:cs="Arial"/>
+          <w:sz w:val="24"/>
+          <w:szCs w:val="24"/>
+        </w:rPr>
+        <w:t xml:space="preserve">Endereço do imóvel: Rua Cibele, nº 145 - bairro Vila Amelioa, Itabira - MG</w:t>
+      </w:r>
+    </w:p>
+    <w:p>
+      <w:pPr>
+        <w:spacing w:line="360" w:lineRule="auto"/>
+      </w:pPr>
+      <w:r>
+        <w:rPr>
+          <w:rFonts w:ascii="Arial" w:hAnsi="Arial" w:eastAsia="Arial" w:cs="Arial"/>
+          <w:sz w:val="24"/>
+          <w:szCs w:val="24"/>
+        </w:rPr>
+        <w:t xml:space="preserve">Dados recebidos: - Planta do imóvel
+</w:t>
+      </w:r>
+    </w:p>
+    <w:p>
+      <w:pPr>
+        <w:spacing w:line="360" w:lineRule="auto"/>
+      </w:pPr>
+      <w:r>
+        <w:rPr>
+          <w:rFonts w:ascii="Arial" w:hAnsi="Arial" w:eastAsia="Arial" w:cs="Arial"/>
+          <w:sz w:val="24"/>
+          <w:szCs w:val="24"/>
+        </w:rPr>
+        <w:t xml:space="preserve"/>
       </w:r>
     </w:p>
     <w:sectPr>

</xml_diff>

<commit_message>
matricula adicionada e função de desabilitar input com checkbox)
</commit_message>
<xml_diff>
--- a/exemplo.docx
+++ b/exemplo.docx
@@ -12,7 +12,7 @@
           <w:sz w:val="24"/>
           <w:szCs w:val="24"/>
         </w:rPr>
-        <w:t xml:space="preserve">Assunto: Retificação de área		4ª análise</w:t>
+        <w:t xml:space="preserve">				ª análise</w:t>
       </w:r>
     </w:p>
     <w:p>
@@ -38,61 +38,60 @@
           <w:sz w:val="24"/>
           <w:szCs w:val="24"/>
         </w:rPr>
-        <w:t xml:space="preserve">Contribuinte: Carlos</w:t>
-      </w:r>
-    </w:p>
-    <w:p>
-      <w:pPr>
-        <w:spacing w:line="360" w:lineRule="auto"/>
-      </w:pPr>
-      <w:r>
-        <w:rPr>
-          <w:rFonts w:ascii="Arial" w:hAnsi="Arial" w:eastAsia="Arial" w:cs="Arial"/>
-          <w:sz w:val="24"/>
-          <w:szCs w:val="24"/>
-        </w:rPr>
-        <w:t xml:space="preserve">Inscrição Imobiliária: 123456789123456</w:t>
-      </w:r>
-    </w:p>
-    <w:p>
-      <w:pPr>
-        <w:spacing w:line="360" w:lineRule="auto"/>
-      </w:pPr>
-      <w:r>
-        <w:rPr>
-          <w:rFonts w:ascii="Arial" w:hAnsi="Arial" w:eastAsia="Arial" w:cs="Arial"/>
-          <w:sz w:val="24"/>
-          <w:szCs w:val="24"/>
-        </w:rPr>
-        <w:t xml:space="preserve">Endereço do imóvel: Rua Teste, nº 1 - bairro Teste, Itabira - MG</w:t>
-      </w:r>
-    </w:p>
-    <w:p>
-      <w:pPr>
-        <w:spacing w:line="360" w:lineRule="auto"/>
-      </w:pPr>
-      <w:r>
-        <w:rPr>
-          <w:rFonts w:ascii="Arial" w:hAnsi="Arial" w:eastAsia="Arial" w:cs="Arial"/>
-          <w:sz w:val="24"/>
-          <w:szCs w:val="24"/>
-        </w:rPr>
-        <w:t xml:space="preserve">Dados recebidos: - Planta do imóvel
-- Escritura
-</w:t>
-      </w:r>
-    </w:p>
-    <w:p>
-      <w:pPr>
-        <w:spacing w:line="360" w:lineRule="auto"/>
-      </w:pPr>
-      <w:r>
-        <w:rPr>
-          <w:rFonts w:ascii="Arial" w:hAnsi="Arial" w:eastAsia="Arial" w:cs="Arial"/>
-          <w:sz w:val="24"/>
-          <w:szCs w:val="24"/>
-        </w:rPr>
-        <w:t xml:space="preserve">Após verificação dos arquivos apresentados à Prefeitura Municipal de Itabira referentes ao levantamento realizado, não foram identificados deslocamentos, sobreposições, nem invasão de vias públicas. Recomenda-se que a Prefeitura Municipal de Itabira opte pelo deferimento do processo XXXX/XX/XXXX.</w:t>
+        <w:t xml:space="preserve">Contribuinte: </w:t>
+      </w:r>
+    </w:p>
+    <w:p>
+      <w:pPr>
+        <w:spacing w:line="360" w:lineRule="auto"/>
+      </w:pPr>
+      <w:r>
+        <w:rPr>
+          <w:rFonts w:ascii="Arial" w:hAnsi="Arial" w:eastAsia="Arial" w:cs="Arial"/>
+          <w:sz w:val="24"/>
+          <w:szCs w:val="24"/>
+        </w:rPr>
+        <w:t xml:space="preserve">Inscrição Imobiliária: </w:t>
+      </w:r>
+    </w:p>
+    <w:p>
+      <w:pPr>
+        <w:spacing w:line="360" w:lineRule="auto"/>
+      </w:pPr>
+      <w:r>
+        <w:rPr>
+          <w:rFonts w:ascii="Arial" w:hAnsi="Arial" w:eastAsia="Arial" w:cs="Arial"/>
+          <w:sz w:val="24"/>
+          <w:szCs w:val="24"/>
+        </w:rPr>
+        <w:t xml:space="preserve">Endereço do imóvel: Rua , nº  - bairro ,  - </w:t>
+      </w:r>
+    </w:p>
+    <w:p>
+      <w:pPr>
+        <w:spacing w:line="360" w:lineRule="auto"/>
+      </w:pPr>
+      <w:r>
+        <w:rPr>
+          <w:rFonts w:ascii="Arial" w:hAnsi="Arial" w:eastAsia="Arial" w:cs="Arial"/>
+          <w:sz w:val="24"/>
+          <w:szCs w:val="24"/>
+        </w:rPr>
+        <w:t xml:space="preserve">Dados recebidos: </w:t>
+      </w:r>
+    </w:p>
+    <w:p/>
+    <w:p>
+      <w:pPr>
+        <w:spacing w:line="360" w:lineRule="auto"/>
+      </w:pPr>
+      <w:r>
+        <w:rPr>
+          <w:rFonts w:ascii="Arial" w:hAnsi="Arial" w:eastAsia="Arial" w:cs="Arial"/>
+          <w:sz w:val="24"/>
+          <w:szCs w:val="24"/>
+        </w:rPr>
+        <w:t xml:space="preserve"/>
       </w:r>
     </w:p>
     <w:sectPr>

</xml_diff>

<commit_message>
melhorias nos inputs (matricula, inscrição)
</commit_message>
<xml_diff>
--- a/exemplo.docx
+++ b/exemplo.docx
@@ -12,72 +12,74 @@
           <w:sz w:val="24"/>
           <w:szCs w:val="24"/>
         </w:rPr>
-        <w:t xml:space="preserve">				ª análise</w:t>
-      </w:r>
-    </w:p>
-    <w:p>
-      <w:pPr>
-        <w:spacing w:line="360" w:lineRule="auto"/>
-      </w:pPr>
-      <w:r>
-        <w:rPr>
-          <w:rFonts w:ascii="Arial" w:hAnsi="Arial" w:eastAsia="Arial" w:cs="Arial"/>
-          <w:sz w:val="24"/>
-          <w:szCs w:val="24"/>
-        </w:rPr>
-        <w:t xml:space="preserve">Solicitação de demanda: </w:t>
-      </w:r>
-    </w:p>
-    <w:p>
-      <w:pPr>
-        <w:spacing w:line="360" w:lineRule="auto"/>
-      </w:pPr>
-      <w:r>
-        <w:rPr>
-          <w:rFonts w:ascii="Arial" w:hAnsi="Arial" w:eastAsia="Arial" w:cs="Arial"/>
-          <w:sz w:val="24"/>
-          <w:szCs w:val="24"/>
-        </w:rPr>
-        <w:t xml:space="preserve">Contribuinte: </w:t>
-      </w:r>
-    </w:p>
-    <w:p>
-      <w:pPr>
-        <w:spacing w:line="360" w:lineRule="auto"/>
-      </w:pPr>
-      <w:r>
-        <w:rPr>
-          <w:rFonts w:ascii="Arial" w:hAnsi="Arial" w:eastAsia="Arial" w:cs="Arial"/>
-          <w:sz w:val="24"/>
-          <w:szCs w:val="24"/>
-        </w:rPr>
-        <w:t xml:space="preserve">Inscrição Imobiliária: </w:t>
-      </w:r>
-    </w:p>
-    <w:p>
-      <w:pPr>
-        <w:spacing w:line="360" w:lineRule="auto"/>
-      </w:pPr>
-      <w:r>
-        <w:rPr>
-          <w:rFonts w:ascii="Arial" w:hAnsi="Arial" w:eastAsia="Arial" w:cs="Arial"/>
-          <w:sz w:val="24"/>
-          <w:szCs w:val="24"/>
-        </w:rPr>
-        <w:t xml:space="preserve">Endereço do imóvel: Rua , nº  - bairro ,  - </w:t>
-      </w:r>
-    </w:p>
-    <w:p>
-      <w:pPr>
-        <w:spacing w:line="360" w:lineRule="auto"/>
-      </w:pPr>
-      <w:r>
-        <w:rPr>
-          <w:rFonts w:ascii="Arial" w:hAnsi="Arial" w:eastAsia="Arial" w:cs="Arial"/>
-          <w:sz w:val="24"/>
-          <w:szCs w:val="24"/>
-        </w:rPr>
-        <w:t xml:space="preserve">Dados recebidos: </w:t>
+        <w:t xml:space="preserve">Assunto: Remembramento				3ª análise</w:t>
+      </w:r>
+    </w:p>
+    <w:p>
+      <w:pPr>
+        <w:spacing w:line="360" w:lineRule="auto"/>
+      </w:pPr>
+      <w:r>
+        <w:rPr>
+          <w:rFonts w:ascii="Arial" w:hAnsi="Arial" w:eastAsia="Arial" w:cs="Arial"/>
+          <w:sz w:val="24"/>
+          <w:szCs w:val="24"/>
+        </w:rPr>
+        <w:t xml:space="preserve">Solicitação de demanda: Telefone</w:t>
+      </w:r>
+    </w:p>
+    <w:p>
+      <w:pPr>
+        <w:spacing w:line="360" w:lineRule="auto"/>
+      </w:pPr>
+      <w:r>
+        <w:rPr>
+          <w:rFonts w:ascii="Arial" w:hAnsi="Arial" w:eastAsia="Arial" w:cs="Arial"/>
+          <w:sz w:val="24"/>
+          <w:szCs w:val="24"/>
+        </w:rPr>
+        <w:t xml:space="preserve">Contribuinte: Carlos</w:t>
+      </w:r>
+    </w:p>
+    <w:p>
+      <w:pPr>
+        <w:spacing w:line="360" w:lineRule="auto"/>
+      </w:pPr>
+      <w:r>
+        <w:rPr>
+          <w:rFonts w:ascii="Arial" w:hAnsi="Arial" w:eastAsia="Arial" w:cs="Arial"/>
+          <w:sz w:val="24"/>
+          <w:szCs w:val="24"/>
+        </w:rPr>
+        <w:t xml:space="preserve">Inscrição Imobiliária: 123456789012345</w:t>
+      </w:r>
+    </w:p>
+    <w:p>
+      <w:pPr>
+        <w:spacing w:line="360" w:lineRule="auto"/>
+      </w:pPr>
+      <w:r>
+        <w:rPr>
+          <w:rFonts w:ascii="Arial" w:hAnsi="Arial" w:eastAsia="Arial" w:cs="Arial"/>
+          <w:sz w:val="24"/>
+          <w:szCs w:val="24"/>
+        </w:rPr>
+        <w:t xml:space="preserve">Endereço do imóvel: Rua Cibele, nº 145 - bairro Vila Amélia, Itaira - MG</w:t>
+      </w:r>
+    </w:p>
+    <w:p>
+      <w:pPr>
+        <w:spacing w:line="360" w:lineRule="auto"/>
+      </w:pPr>
+      <w:r>
+        <w:rPr>
+          <w:rFonts w:ascii="Arial" w:hAnsi="Arial" w:eastAsia="Arial" w:cs="Arial"/>
+          <w:sz w:val="24"/>
+          <w:szCs w:val="24"/>
+        </w:rPr>
+        <w:t xml:space="preserve">Dados recebidos: - Compra e venda
+ 1234
+</w:t>
       </w:r>
     </w:p>
     <w:p/>
@@ -91,7 +93,7 @@
           <w:sz w:val="24"/>
           <w:szCs w:val="24"/>
         </w:rPr>
-        <w:t xml:space="preserve"/>
+        <w:t xml:space="preserve">Após verificação dos arquivos apresentados à Prefeitura Municipal de Itabira referentes ao levantamento realizado, não foram identificados deslocamentos, sobreposições, nem invasão de vias públicas. Recomenda-se que a Prefeitura Municipal de Itabira opte pelo deferimento do processo XXXX/XX/XXXX.</w:t>
       </w:r>
     </w:p>
     <w:sectPr>

</xml_diff>

<commit_message>
adicionado respo. técn no cabeçalho
</commit_message>
<xml_diff>
--- a/exemplo.docx
+++ b/exemplo.docx
@@ -222,7 +222,7 @@
           <w:pPr/>
           <w:r>
             <w:rPr/>
-            <w:t xml:space="preserve">Paloma R. B. Ferreira</w:t>
+            <w:t xml:space="preserve">Paloma</w:t>
           </w:r>
         </w:p>
         <w:p/>
@@ -230,9 +230,10 @@
           <w:pPr/>
           <w:r>
             <w:rPr/>
-            <w:t xml:space="preserve">Marlon Carvalho Heringer</w:t>
-          </w:r>
-        </w:p>
+            <w:t xml:space="preserve">Marlon</w:t>
+          </w:r>
+        </w:p>
+        <w:p/>
       </w:tc>
       <w:tc>
         <w:tcPr>

</xml_diff>

<commit_message>
add aos cabeçalho: data recebimento, data parecer e estilização
</commit_message>
<xml_diff>
--- a/exemplo.docx
+++ b/exemplo.docx
@@ -251,7 +251,7 @@
           <w:pPr/>
           <w:r>
             <w:rPr/>
-            <w:t xml:space="preserve">04/04/2023 – 01</w:t>
+            <w:t xml:space="preserve">31-12-1969 - </w:t>
           </w:r>
         </w:p>
       </w:tc>
@@ -271,7 +271,7 @@
           <w:pPr/>
           <w:r>
             <w:rPr/>
-            <w:t xml:space="preserve">18/04/2023</w:t>
+            <w:t xml:space="preserve">31-12-1969</w:t>
           </w:r>
         </w:p>
       </w:tc>

</xml_diff>

<commit_message>
adicionado crea e profissao + botao para adicionar/remover tecnicos
</commit_message>
<xml_diff>
--- a/exemplo.docx
+++ b/exemplo.docx
@@ -118,6 +118,18 @@
           <w:szCs w:val="24"/>
         </w:rPr>
         <w:t xml:space="preserve"/>
+      </w:r>
+    </w:p>
+    <w:p>
+      <w:pPr>
+        <w:spacing w:line="360" w:lineRule="auto"/>
+      </w:pPr>
+      <w:r>
+        <w:rPr>
+          <w:sz w:val="24"/>
+          <w:szCs w:val="24"/>
+        </w:rPr>
+        <w:t xml:space="preserve">Itabira, Terça-feira, 02 de Maio de 2023</w:t>
       </w:r>
     </w:p>
     <w:sectPr>
@@ -230,7 +242,7 @@
           <w:pPr/>
           <w:r>
             <w:rPr/>
-            <w:t xml:space="preserve">Marlon</w:t>
+            <w:t xml:space="preserve">Paloma</w:t>
           </w:r>
         </w:p>
         <w:p/>

</xml_diff>

<commit_message>
melhorias visuais e adição de novas perguntas
</commit_message>
<xml_diff>
--- a/exemplo.docx
+++ b/exemplo.docx
@@ -12,7 +12,7 @@
           <w:sz w:val="24"/>
           <w:szCs w:val="24"/>
         </w:rPr>
-        <w:t xml:space="preserve">				ª análise</w:t>
+        <w:t xml:space="preserve">Assunto: Remembramento e Desmembramento				ª análise</w:t>
       </w:r>
     </w:p>
     <w:p>
@@ -122,14 +122,86 @@
     </w:p>
     <w:p>
       <w:pPr>
-        <w:spacing w:line="360" w:lineRule="auto"/>
-      </w:pPr>
-      <w:r>
-        <w:rPr>
-          <w:sz w:val="24"/>
-          <w:szCs w:val="24"/>
-        </w:rPr>
-        <w:t xml:space="preserve">Itabira, Terça-feira, 02 de Maio de 2023</w:t>
+        <w:jc w:val="right"/>
+      </w:pPr>
+      <w:r>
+        <w:rPr>
+          <w:rStyle w:val="Date"/>
+        </w:rPr>
+        <w:t xml:space="preserve">Itabira, Quinta-feira, 04 de Maio de 2023</w:t>
+      </w:r>
+    </w:p>
+    <w:p/>
+    <w:p/>
+    <w:p/>
+    <w:p>
+      <w:pPr/>
+      <w:r>
+        <w:rPr/>
+        <w:t xml:space="preserve">____________________________________</w:t>
+      </w:r>
+    </w:p>
+    <w:p>
+      <w:pPr/>
+      <w:r>
+        <w:rPr/>
+        <w:t xml:space="preserve"/>
+      </w:r>
+    </w:p>
+    <w:p>
+      <w:pPr/>
+      <w:r>
+        <w:rPr/>
+        <w:t xml:space="preserve"/>
+      </w:r>
+    </w:p>
+    <w:p>
+      <w:pPr/>
+      <w:r>
+        <w:rPr/>
+        <w:t xml:space="preserve"/>
+      </w:r>
+    </w:p>
+    <w:p>
+      <w:pPr/>
+      <w:r>
+        <w:rPr/>
+        <w:t xml:space="preserve"/>
+      </w:r>
+    </w:p>
+    <w:p>
+      <w:pPr/>
+      <w:r>
+        <w:rPr/>
+        <w:t xml:space="preserve">____________________________________</w:t>
+      </w:r>
+    </w:p>
+    <w:p>
+      <w:pPr/>
+      <w:r>
+        <w:rPr/>
+        <w:t xml:space="preserve"/>
+      </w:r>
+    </w:p>
+    <w:p>
+      <w:pPr/>
+      <w:r>
+        <w:rPr/>
+        <w:t xml:space="preserve"/>
+      </w:r>
+    </w:p>
+    <w:p>
+      <w:pPr/>
+      <w:r>
+        <w:rPr/>
+        <w:t xml:space="preserve"/>
+      </w:r>
+    </w:p>
+    <w:p>
+      <w:pPr/>
+      <w:r>
+        <w:rPr/>
+        <w:t xml:space="preserve"/>
       </w:r>
     </w:p>
     <w:sectPr>
@@ -234,7 +306,7 @@
           <w:pPr/>
           <w:r>
             <w:rPr/>
-            <w:t xml:space="preserve">Paloma</w:t>
+            <w:t xml:space="preserve"/>
           </w:r>
         </w:p>
         <w:p/>
@@ -242,7 +314,7 @@
           <w:pPr/>
           <w:r>
             <w:rPr/>
-            <w:t xml:space="preserve">Paloma</w:t>
+            <w:t xml:space="preserve"/>
           </w:r>
         </w:p>
         <w:p/>
@@ -263,7 +335,7 @@
           <w:pPr/>
           <w:r>
             <w:rPr/>
-            <w:t xml:space="preserve">31-12-1969 - </w:t>
+            <w:t xml:space="preserve">31-12-1969 - 01</w:t>
           </w:r>
         </w:p>
       </w:tc>
@@ -363,6 +435,14 @@
       <w:szCs w:val="28"/>
       <w:b w:val="1"/>
       <w:bCs w:val="1"/>
+    </w:rPr>
+  </w:style>
+  <w:style w:type="character">
+    <w:name w:val="Date"/>
+    <w:rPr>
+      <w:rFonts w:ascii="Arial" w:hAnsi="Arial" w:eastAsia="Arial" w:cs="Arial"/>
+      <w:sz w:val="24"/>
+      <w:szCs w:val="24"/>
     </w:rPr>
   </w:style>
 </w:styles>

</xml_diff>